<commit_message>
210628 Update: Fhir QuestionnaireRespone result link
</commit_message>
<xml_diff>
--- a/Fhir_Questionnaire.docx
+++ b/Fhir_Questionnaire.docx
@@ -68,8 +68,6 @@
         </w:rPr>
         <w:t>Response</w:t>
       </w:r>
-      <w:bookmarkStart w:id="0" w:name="_GoBack"/>
-      <w:bookmarkEnd w:id="0"/>
       <w:r>
         <w:rPr>
           <w:rFonts w:ascii="Arial Unicode MS" w:eastAsia="Arial Unicode MS" w:hAnsi="Arial Unicode MS" w:cs="Arial Unicode MS"/>
@@ -330,6 +328,7 @@
               <w:rPr>
                 <w:sz w:val="24"/>
                 <w:szCs w:val="24"/>
+                <w:lang w:val="en-US"/>
               </w:rPr>
             </w:pPr>
             <w:r>
@@ -1093,28 +1092,24 @@
         </w:rPr>
         <w:t>：</w:t>
       </w:r>
-      <w:hyperlink r:id="rId7">
+      <w:hyperlink r:id="rId7" w:history="1">
         <w:r>
           <w:rPr>
-            <w:color w:val="1155CC"/>
-            <w:sz w:val="24"/>
-            <w:szCs w:val="24"/>
-            <w:u w:val="single"/>
+            <w:rStyle w:val="Hyperlink"/>
             <w:lang w:val="en-ID"/>
           </w:rPr>
-          <w:t>https://hapi.fhir.org/baseR4/Questio</w:t>
-        </w:r>
-        <w:r>
-          <w:rPr>
-            <w:color w:val="1155CC"/>
-            <w:sz w:val="24"/>
-            <w:szCs w:val="24"/>
-            <w:u w:val="single"/>
-            <w:lang w:val="en-ID"/>
-          </w:rPr>
-          <w:t>nnaire/2372491</w:t>
+          <w:t>https://hapi.fhir.org/baseR4/QuestionnaireResponse/2372738</w:t>
         </w:r>
       </w:hyperlink>
+      <w:r>
+        <w:rPr>
+          <w:rFonts w:eastAsiaTheme="minorEastAsia" w:hint="eastAsia"/>
+          <w:lang w:val="en-ID"/>
+        </w:rPr>
+        <w:t xml:space="preserve"> </w:t>
+      </w:r>
+      <w:bookmarkStart w:id="0" w:name="_GoBack"/>
+      <w:bookmarkEnd w:id="0"/>
       <w:r>
         <w:rPr>
           <w:sz w:val="24"/>

</xml_diff>